<commit_message>
SSIS Variable and Expressions Lab
</commit_message>
<xml_diff>
--- a/22. Variables & Expressions/lab homework/Ashok Variables and Expressions Lab.docx
+++ b/22. Variables & Expressions/lab homework/Ashok Variables and Expressions Lab.docx
@@ -133,8 +133,537 @@
       </w:r>
     </w:p>
     <w:p>
-      <w:r>
-        <w:t>Adding Execute SQL task for Truncate Table and its Editor sql Statement.</w:t>
+      <w:proofErr w:type="gramStart"/>
+      <w:r>
+        <w:t xml:space="preserve">Adding Execute SQL task for Truncate Table and its Editor </w:t>
+      </w:r>
+      <w:proofErr w:type="spellStart"/>
+      <w:r>
+        <w:t>sql</w:t>
+      </w:r>
+      <w:proofErr w:type="spellEnd"/>
+      <w:r>
+        <w:t xml:space="preserve"> Statement.</w:t>
+      </w:r>
+      <w:proofErr w:type="gramEnd"/>
+    </w:p>
+    <w:p>
+      <w:r>
+        <w:rPr>
+          <w:noProof/>
+        </w:rPr>
+        <w:lastRenderedPageBreak/>
+        <w:drawing>
+          <wp:inline distT="0" distB="0" distL="0" distR="0">
+            <wp:extent cx="5943600" cy="2814913"/>
+            <wp:effectExtent l="19050" t="0" r="0" b="0"/>
+            <wp:docPr id="7" name="Picture 7"/>
+            <wp:cNvGraphicFramePr>
+              <a:graphicFrameLocks xmlns:a="http://schemas.openxmlformats.org/drawingml/2006/main" noChangeAspect="1"/>
+            </wp:cNvGraphicFramePr>
+            <a:graphic xmlns:a="http://schemas.openxmlformats.org/drawingml/2006/main">
+              <a:graphicData uri="http://schemas.openxmlformats.org/drawingml/2006/picture">
+                <pic:pic xmlns:pic="http://schemas.openxmlformats.org/drawingml/2006/picture">
+                  <pic:nvPicPr>
+                    <pic:cNvPr id="0" name="Picture 7"/>
+                    <pic:cNvPicPr>
+                      <a:picLocks noChangeAspect="1" noChangeArrowheads="1"/>
+                    </pic:cNvPicPr>
+                  </pic:nvPicPr>
+                  <pic:blipFill>
+                    <a:blip r:embed="rId6" cstate="print"/>
+                    <a:srcRect/>
+                    <a:stretch>
+                      <a:fillRect/>
+                    </a:stretch>
+                  </pic:blipFill>
+                  <pic:spPr bwMode="auto">
+                    <a:xfrm>
+                      <a:off x="0" y="0"/>
+                      <a:ext cx="5943600" cy="2814913"/>
+                    </a:xfrm>
+                    <a:prstGeom prst="rect">
+                      <a:avLst/>
+                    </a:prstGeom>
+                    <a:noFill/>
+                    <a:ln w="9525">
+                      <a:noFill/>
+                      <a:miter lim="800000"/>
+                      <a:headEnd/>
+                      <a:tailEnd/>
+                    </a:ln>
+                  </pic:spPr>
+                </pic:pic>
+              </a:graphicData>
+            </a:graphic>
+          </wp:inline>
+        </w:drawing>
+      </w:r>
+    </w:p>
+    <w:p>
+      <w:r>
+        <w:t xml:space="preserve">Add </w:t>
+      </w:r>
+      <w:proofErr w:type="spellStart"/>
+      <w:r>
+        <w:t>ForEach</w:t>
+      </w:r>
+      <w:proofErr w:type="spellEnd"/>
+      <w:r>
+        <w:t xml:space="preserve"> Loop container for getting all files in folder one by one</w:t>
+      </w:r>
+    </w:p>
+    <w:p>
+      <w:r>
+        <w:rPr>
+          <w:noProof/>
+        </w:rPr>
+        <w:drawing>
+          <wp:inline distT="0" distB="0" distL="0" distR="0">
+            <wp:extent cx="5943600" cy="1499036"/>
+            <wp:effectExtent l="19050" t="0" r="0" b="0"/>
+            <wp:docPr id="10" name="Picture 10"/>
+            <wp:cNvGraphicFramePr>
+              <a:graphicFrameLocks xmlns:a="http://schemas.openxmlformats.org/drawingml/2006/main" noChangeAspect="1"/>
+            </wp:cNvGraphicFramePr>
+            <a:graphic xmlns:a="http://schemas.openxmlformats.org/drawingml/2006/main">
+              <a:graphicData uri="http://schemas.openxmlformats.org/drawingml/2006/picture">
+                <pic:pic xmlns:pic="http://schemas.openxmlformats.org/drawingml/2006/picture">
+                  <pic:nvPicPr>
+                    <pic:cNvPr id="0" name="Picture 10"/>
+                    <pic:cNvPicPr>
+                      <a:picLocks noChangeAspect="1" noChangeArrowheads="1"/>
+                    </pic:cNvPicPr>
+                  </pic:nvPicPr>
+                  <pic:blipFill>
+                    <a:blip r:embed="rId7" cstate="print"/>
+                    <a:srcRect/>
+                    <a:stretch>
+                      <a:fillRect/>
+                    </a:stretch>
+                  </pic:blipFill>
+                  <pic:spPr bwMode="auto">
+                    <a:xfrm>
+                      <a:off x="0" y="0"/>
+                      <a:ext cx="5943600" cy="1499036"/>
+                    </a:xfrm>
+                    <a:prstGeom prst="rect">
+                      <a:avLst/>
+                    </a:prstGeom>
+                    <a:noFill/>
+                    <a:ln w="9525">
+                      <a:noFill/>
+                      <a:miter lim="800000"/>
+                      <a:headEnd/>
+                      <a:tailEnd/>
+                    </a:ln>
+                  </pic:spPr>
+                </pic:pic>
+              </a:graphicData>
+            </a:graphic>
+          </wp:inline>
+        </w:drawing>
+      </w:r>
+    </w:p>
+    <w:p>
+      <w:r>
+        <w:t xml:space="preserve">Adding variable for Excel files location </w:t>
+      </w:r>
+      <w:r>
+        <w:t>which has data type as String.</w:t>
+      </w:r>
+    </w:p>
+    <w:p>
+      <w:r>
+        <w:rPr>
+          <w:noProof/>
+        </w:rPr>
+        <w:lastRenderedPageBreak/>
+        <w:drawing>
+          <wp:inline distT="0" distB="0" distL="0" distR="0">
+            <wp:extent cx="4165600" cy="3787790"/>
+            <wp:effectExtent l="19050" t="0" r="6350" b="0"/>
+            <wp:docPr id="13" name="Picture 13"/>
+            <wp:cNvGraphicFramePr>
+              <a:graphicFrameLocks xmlns:a="http://schemas.openxmlformats.org/drawingml/2006/main" noChangeAspect="1"/>
+            </wp:cNvGraphicFramePr>
+            <a:graphic xmlns:a="http://schemas.openxmlformats.org/drawingml/2006/main">
+              <a:graphicData uri="http://schemas.openxmlformats.org/drawingml/2006/picture">
+                <pic:pic xmlns:pic="http://schemas.openxmlformats.org/drawingml/2006/picture">
+                  <pic:nvPicPr>
+                    <pic:cNvPr id="0" name="Picture 13"/>
+                    <pic:cNvPicPr>
+                      <a:picLocks noChangeAspect="1" noChangeArrowheads="1"/>
+                    </pic:cNvPicPr>
+                  </pic:nvPicPr>
+                  <pic:blipFill>
+                    <a:blip r:embed="rId8" cstate="print"/>
+                    <a:srcRect/>
+                    <a:stretch>
+                      <a:fillRect/>
+                    </a:stretch>
+                  </pic:blipFill>
+                  <pic:spPr bwMode="auto">
+                    <a:xfrm>
+                      <a:off x="0" y="0"/>
+                      <a:ext cx="4165600" cy="3790950"/>
+                    </a:xfrm>
+                    <a:prstGeom prst="rect">
+                      <a:avLst/>
+                    </a:prstGeom>
+                    <a:noFill/>
+                    <a:ln w="9525">
+                      <a:noFill/>
+                      <a:miter lim="800000"/>
+                      <a:headEnd/>
+                      <a:tailEnd/>
+                    </a:ln>
+                  </pic:spPr>
+                </pic:pic>
+              </a:graphicData>
+            </a:graphic>
+          </wp:inline>
+        </w:drawing>
+      </w:r>
+    </w:p>
+    <w:p>
+      <w:r>
+        <w:t xml:space="preserve">Need to change For Each Loop editor as </w:t>
+      </w:r>
+    </w:p>
+    <w:p>
+      <w:r>
+        <w:t xml:space="preserve">Collection part Enumerator as </w:t>
+      </w:r>
+      <w:proofErr w:type="gramStart"/>
+      <w:r>
+        <w:t>For</w:t>
+      </w:r>
+      <w:proofErr w:type="gramEnd"/>
+      <w:r>
+        <w:t xml:space="preserve"> each File Enumerator, Folder path to Excel file and Files wildcard name for fetching files.</w:t>
+      </w:r>
+    </w:p>
+    <w:p>
+      <w:r>
+        <w:rPr>
+          <w:noProof/>
+        </w:rPr>
+        <w:drawing>
+          <wp:anchor distT="0" distB="0" distL="114300" distR="114300" simplePos="0" relativeHeight="251658240" behindDoc="0" locked="0" layoutInCell="1" allowOverlap="1">
+            <wp:simplePos x="0" y="0"/>
+            <wp:positionH relativeFrom="column">
+              <wp:align>left</wp:align>
+            </wp:positionH>
+            <wp:positionV relativeFrom="paragraph">
+              <wp:align>top</wp:align>
+            </wp:positionV>
+            <wp:extent cx="3746500" cy="3390900"/>
+            <wp:effectExtent l="19050" t="0" r="6350" b="0"/>
+            <wp:wrapSquare wrapText="bothSides"/>
+            <wp:docPr id="16" name="Picture 16"/>
+            <wp:cNvGraphicFramePr>
+              <a:graphicFrameLocks xmlns:a="http://schemas.openxmlformats.org/drawingml/2006/main" noChangeAspect="1"/>
+            </wp:cNvGraphicFramePr>
+            <a:graphic xmlns:a="http://schemas.openxmlformats.org/drawingml/2006/main">
+              <a:graphicData uri="http://schemas.openxmlformats.org/drawingml/2006/picture">
+                <pic:pic xmlns:pic="http://schemas.openxmlformats.org/drawingml/2006/picture">
+                  <pic:nvPicPr>
+                    <pic:cNvPr id="0" name="Picture 16"/>
+                    <pic:cNvPicPr>
+                      <a:picLocks noChangeAspect="1" noChangeArrowheads="1"/>
+                    </pic:cNvPicPr>
+                  </pic:nvPicPr>
+                  <pic:blipFill>
+                    <a:blip r:embed="rId9" cstate="print"/>
+                    <a:srcRect/>
+                    <a:stretch>
+                      <a:fillRect/>
+                    </a:stretch>
+                  </pic:blipFill>
+                  <pic:spPr bwMode="auto">
+                    <a:xfrm>
+                      <a:off x="0" y="0"/>
+                      <a:ext cx="3746500" cy="3390900"/>
+                    </a:xfrm>
+                    <a:prstGeom prst="rect">
+                      <a:avLst/>
+                    </a:prstGeom>
+                    <a:noFill/>
+                    <a:ln w="9525">
+                      <a:noFill/>
+                      <a:miter lim="800000"/>
+                      <a:headEnd/>
+                      <a:tailEnd/>
+                    </a:ln>
+                  </pic:spPr>
+                </pic:pic>
+              </a:graphicData>
+            </a:graphic>
+          </wp:anchor>
+        </w:drawing>
+      </w:r>
+    </w:p>
+    <w:p/>
+    <w:p>
+      <w:r>
+        <w:t xml:space="preserve">In variable Mappings part we have to select File location folder path variable as shown in image </w:t>
+      </w:r>
+    </w:p>
+    <w:p>
+      <w:r>
+        <w:br w:type="textWrapping" w:clear="all"/>
+      </w:r>
+    </w:p>
+    <w:p>
+      <w:r>
+        <w:rPr>
+          <w:noProof/>
+        </w:rPr>
+        <w:lastRenderedPageBreak/>
+        <w:drawing>
+          <wp:inline distT="0" distB="0" distL="0" distR="0">
+            <wp:extent cx="5943600" cy="3317807"/>
+            <wp:effectExtent l="19050" t="0" r="0" b="0"/>
+            <wp:docPr id="19" name="Picture 19"/>
+            <wp:cNvGraphicFramePr>
+              <a:graphicFrameLocks xmlns:a="http://schemas.openxmlformats.org/drawingml/2006/main" noChangeAspect="1"/>
+            </wp:cNvGraphicFramePr>
+            <a:graphic xmlns:a="http://schemas.openxmlformats.org/drawingml/2006/main">
+              <a:graphicData uri="http://schemas.openxmlformats.org/drawingml/2006/picture">
+                <pic:pic xmlns:pic="http://schemas.openxmlformats.org/drawingml/2006/picture">
+                  <pic:nvPicPr>
+                    <pic:cNvPr id="0" name="Picture 19"/>
+                    <pic:cNvPicPr>
+                      <a:picLocks noChangeAspect="1" noChangeArrowheads="1"/>
+                    </pic:cNvPicPr>
+                  </pic:nvPicPr>
+                  <pic:blipFill>
+                    <a:blip r:embed="rId10" cstate="print"/>
+                    <a:srcRect/>
+                    <a:stretch>
+                      <a:fillRect/>
+                    </a:stretch>
+                  </pic:blipFill>
+                  <pic:spPr bwMode="auto">
+                    <a:xfrm>
+                      <a:off x="0" y="0"/>
+                      <a:ext cx="5943600" cy="3317807"/>
+                    </a:xfrm>
+                    <a:prstGeom prst="rect">
+                      <a:avLst/>
+                    </a:prstGeom>
+                    <a:noFill/>
+                    <a:ln w="9525">
+                      <a:noFill/>
+                      <a:miter lim="800000"/>
+                      <a:headEnd/>
+                      <a:tailEnd/>
+                    </a:ln>
+                  </pic:spPr>
+                </pic:pic>
+              </a:graphicData>
+            </a:graphic>
+          </wp:inline>
+        </w:drawing>
+      </w:r>
+    </w:p>
+    <w:p>
+      <w:r>
+        <w:t>Now we have to change the Connection manager property Expression value to Variable for File location as show in above image.</w:t>
+      </w:r>
+    </w:p>
+    <w:p>
+      <w:r>
+        <w:rPr>
+          <w:noProof/>
+        </w:rPr>
+        <w:drawing>
+          <wp:inline distT="0" distB="0" distL="0" distR="0">
+            <wp:extent cx="5943600" cy="1863671"/>
+            <wp:effectExtent l="19050" t="0" r="0" b="0"/>
+            <wp:docPr id="22" name="Picture 22"/>
+            <wp:cNvGraphicFramePr>
+              <a:graphicFrameLocks xmlns:a="http://schemas.openxmlformats.org/drawingml/2006/main" noChangeAspect="1"/>
+            </wp:cNvGraphicFramePr>
+            <a:graphic xmlns:a="http://schemas.openxmlformats.org/drawingml/2006/main">
+              <a:graphicData uri="http://schemas.openxmlformats.org/drawingml/2006/picture">
+                <pic:pic xmlns:pic="http://schemas.openxmlformats.org/drawingml/2006/picture">
+                  <pic:nvPicPr>
+                    <pic:cNvPr id="0" name="Picture 22"/>
+                    <pic:cNvPicPr>
+                      <a:picLocks noChangeAspect="1" noChangeArrowheads="1"/>
+                    </pic:cNvPicPr>
+                  </pic:nvPicPr>
+                  <pic:blipFill>
+                    <a:blip r:embed="rId11" cstate="print"/>
+                    <a:srcRect/>
+                    <a:stretch>
+                      <a:fillRect/>
+                    </a:stretch>
+                  </pic:blipFill>
+                  <pic:spPr bwMode="auto">
+                    <a:xfrm>
+                      <a:off x="0" y="0"/>
+                      <a:ext cx="5943600" cy="1863671"/>
+                    </a:xfrm>
+                    <a:prstGeom prst="rect">
+                      <a:avLst/>
+                    </a:prstGeom>
+                    <a:noFill/>
+                    <a:ln w="9525">
+                      <a:noFill/>
+                      <a:miter lim="800000"/>
+                      <a:headEnd/>
+                      <a:tailEnd/>
+                    </a:ln>
+                  </pic:spPr>
+                </pic:pic>
+              </a:graphicData>
+            </a:graphic>
+          </wp:inline>
+        </w:drawing>
+      </w:r>
+    </w:p>
+    <w:p>
+      <w:proofErr w:type="gramStart"/>
+      <w:r>
+        <w:t xml:space="preserve">Need to set </w:t>
+      </w:r>
+      <w:proofErr w:type="spellStart"/>
+      <w:r>
+        <w:t>DelayValidation</w:t>
+      </w:r>
+      <w:proofErr w:type="spellEnd"/>
+      <w:r>
+        <w:t xml:space="preserve"> to True for all tasks and </w:t>
+      </w:r>
+      <w:proofErr w:type="spellStart"/>
+      <w:r>
+        <w:t>ForEach</w:t>
+      </w:r>
+      <w:proofErr w:type="spellEnd"/>
+      <w:r>
+        <w:t xml:space="preserve"> Loop Container</w:t>
+      </w:r>
+      <w:r>
+        <w:t xml:space="preserve"> as we are getting file path at runtime for Excel files so validation is not needed ahead of execution.</w:t>
+      </w:r>
+      <w:proofErr w:type="gramEnd"/>
+    </w:p>
+    <w:p>
+      <w:r>
+        <w:rPr>
+          <w:noProof/>
+        </w:rPr>
+        <w:lastRenderedPageBreak/>
+        <w:drawing>
+          <wp:inline distT="0" distB="0" distL="0" distR="0">
+            <wp:extent cx="5943600" cy="3343275"/>
+            <wp:effectExtent l="19050" t="0" r="0" b="0"/>
+            <wp:docPr id="25" name="Picture 25"/>
+            <wp:cNvGraphicFramePr>
+              <a:graphicFrameLocks xmlns:a="http://schemas.openxmlformats.org/drawingml/2006/main" noChangeAspect="1"/>
+            </wp:cNvGraphicFramePr>
+            <a:graphic xmlns:a="http://schemas.openxmlformats.org/drawingml/2006/main">
+              <a:graphicData uri="http://schemas.openxmlformats.org/drawingml/2006/picture">
+                <pic:pic xmlns:pic="http://schemas.openxmlformats.org/drawingml/2006/picture">
+                  <pic:nvPicPr>
+                    <pic:cNvPr id="0" name="Picture 25"/>
+                    <pic:cNvPicPr>
+                      <a:picLocks noChangeAspect="1" noChangeArrowheads="1"/>
+                    </pic:cNvPicPr>
+                  </pic:nvPicPr>
+                  <pic:blipFill>
+                    <a:blip r:embed="rId12" cstate="print"/>
+                    <a:srcRect/>
+                    <a:stretch>
+                      <a:fillRect/>
+                    </a:stretch>
+                  </pic:blipFill>
+                  <pic:spPr bwMode="auto">
+                    <a:xfrm>
+                      <a:off x="0" y="0"/>
+                      <a:ext cx="5943600" cy="3343275"/>
+                    </a:xfrm>
+                    <a:prstGeom prst="rect">
+                      <a:avLst/>
+                    </a:prstGeom>
+                    <a:noFill/>
+                    <a:ln w="9525">
+                      <a:noFill/>
+                      <a:miter lim="800000"/>
+                      <a:headEnd/>
+                      <a:tailEnd/>
+                    </a:ln>
+                  </pic:spPr>
+                </pic:pic>
+              </a:graphicData>
+            </a:graphic>
+          </wp:inline>
+        </w:drawing>
+      </w:r>
+    </w:p>
+    <w:p>
+      <w:r>
+        <w:t xml:space="preserve">Run the package and output shows above image </w:t>
+      </w:r>
+    </w:p>
+    <w:p>
+      <w:r>
+        <w:rPr>
+          <w:noProof/>
+        </w:rPr>
+        <w:drawing>
+          <wp:inline distT="0" distB="0" distL="0" distR="0">
+            <wp:extent cx="5943600" cy="3119444"/>
+            <wp:effectExtent l="19050" t="0" r="0" b="0"/>
+            <wp:docPr id="28" name="Picture 28"/>
+            <wp:cNvGraphicFramePr>
+              <a:graphicFrameLocks xmlns:a="http://schemas.openxmlformats.org/drawingml/2006/main" noChangeAspect="1"/>
+            </wp:cNvGraphicFramePr>
+            <a:graphic xmlns:a="http://schemas.openxmlformats.org/drawingml/2006/main">
+              <a:graphicData uri="http://schemas.openxmlformats.org/drawingml/2006/picture">
+                <pic:pic xmlns:pic="http://schemas.openxmlformats.org/drawingml/2006/picture">
+                  <pic:nvPicPr>
+                    <pic:cNvPr id="0" name="Picture 28"/>
+                    <pic:cNvPicPr>
+                      <a:picLocks noChangeAspect="1" noChangeArrowheads="1"/>
+                    </pic:cNvPicPr>
+                  </pic:nvPicPr>
+                  <pic:blipFill>
+                    <a:blip r:embed="rId13" cstate="print"/>
+                    <a:srcRect/>
+                    <a:stretch>
+                      <a:fillRect/>
+                    </a:stretch>
+                  </pic:blipFill>
+                  <pic:spPr bwMode="auto">
+                    <a:xfrm>
+                      <a:off x="0" y="0"/>
+                      <a:ext cx="5943600" cy="3119444"/>
+                    </a:xfrm>
+                    <a:prstGeom prst="rect">
+                      <a:avLst/>
+                    </a:prstGeom>
+                    <a:noFill/>
+                    <a:ln w="9525">
+                      <a:noFill/>
+                      <a:miter lim="800000"/>
+                      <a:headEnd/>
+                      <a:tailEnd/>
+                    </a:ln>
+                  </pic:spPr>
+                </pic:pic>
+              </a:graphicData>
+            </a:graphic>
+          </wp:inline>
+        </w:drawing>
+      </w:r>
+    </w:p>
+    <w:p>
+      <w:r>
+        <w:t>The Table in SQL server Database is also update with 13767 rows as above image.</w:t>
       </w:r>
     </w:p>
     <w:p/>

</xml_diff>